<commit_message>
Add different formats of input questions
</commit_message>
<xml_diff>
--- a/tests/input_test_file.docx
+++ b/tests/input_test_file.docx
@@ -29,6 +29,15 @@
         </w:rPr>
         <w:t>Question number one</w:t>
       </w:r>
+      <w:r>
+        <w:rPr>
+          <w:b/>
+          <w:sz w:val="24"/>
+          <w:szCs w:val="24"/>
+          <w:lang w:val="en-GB"/>
+        </w:rPr>
+        <w:t xml:space="preserve"> (answers are defined as a list with dots)</w:t>
+      </w:r>
     </w:p>
     <w:p>
       <w:pPr>
@@ -229,22 +238,68 @@
         </w:rPr>
         <w:t>Question number two</w:t>
       </w:r>
-    </w:p>
-    <w:p>
-      <w:pPr>
-        <w:spacing w:after="86" w:line="240" w:lineRule="auto"/>
-        <w:rPr>
-          <w:sz w:val="24"/>
-          <w:szCs w:val="24"/>
-        </w:rPr>
-      </w:pPr>
-      <w:r>
-        <w:rPr>
-          <w:sz w:val="24"/>
-          <w:szCs w:val="24"/>
-          <w:lang w:val="en-GB"/>
-        </w:rPr>
-        <w:t xml:space="preserve">a. </w:t>
+      <w:r>
+        <w:rPr>
+          <w:b/>
+          <w:color w:val="000000"/>
+          <w:sz w:val="24"/>
+          <w:szCs w:val="24"/>
+          <w:lang w:val="en-GB"/>
+        </w:rPr>
+        <w:t xml:space="preserve"> (answers are defined as a list with </w:t>
+      </w:r>
+      <w:r>
+        <w:rPr>
+          <w:b/>
+          <w:color w:val="000000"/>
+          <w:sz w:val="24"/>
+          <w:szCs w:val="24"/>
+          <w:lang w:val="en-GB"/>
+        </w:rPr>
+        <w:t>parentheses</w:t>
+      </w:r>
+      <w:r>
+        <w:rPr>
+          <w:b/>
+          <w:color w:val="000000"/>
+          <w:sz w:val="24"/>
+          <w:szCs w:val="24"/>
+          <w:lang w:val="en-GB"/>
+        </w:rPr>
+        <w:t>)</w:t>
+      </w:r>
+    </w:p>
+    <w:p>
+      <w:pPr>
+        <w:spacing w:after="86" w:line="240" w:lineRule="auto"/>
+        <w:rPr>
+          <w:sz w:val="24"/>
+          <w:szCs w:val="24"/>
+        </w:rPr>
+      </w:pPr>
+      <w:r>
+        <w:rPr>
+          <w:sz w:val="24"/>
+          <w:szCs w:val="24"/>
+          <w:lang w:val="en-GB"/>
+        </w:rPr>
+        <w:t>a</w:t>
+      </w:r>
+      <w:r>
+        <w:rPr>
+          <w:sz w:val="24"/>
+          <w:szCs w:val="24"/>
+          <w:lang w:val="en-GB"/>
+        </w:rPr>
+        <w:t>)</w:t>
+      </w:r>
+      <w:r>
+        <w:rPr>
+          <w:sz w:val="24"/>
+          <w:szCs w:val="24"/>
+          <w:lang w:val="en-GB"/>
+        </w:rPr>
+        <w:t xml:space="preserve"> </w:t>
       </w:r>
       <w:r>
         <w:rPr>
@@ -277,7 +332,23 @@
           <w:szCs w:val="24"/>
           <w:lang w:val="en-GB"/>
         </w:rPr>
-        <w:t xml:space="preserve">b. </w:t>
+        <w:t>b</w:t>
+      </w:r>
+      <w:r>
+        <w:rPr>
+          <w:sz w:val="24"/>
+          <w:szCs w:val="24"/>
+          <w:lang w:val="en-GB"/>
+        </w:rPr>
+        <w:t>)</w:t>
+      </w:r>
+      <w:r>
+        <w:rPr>
+          <w:sz w:val="24"/>
+          <w:szCs w:val="24"/>
+          <w:lang w:val="en-GB"/>
+        </w:rPr>
+        <w:t xml:space="preserve"> </w:t>
       </w:r>
       <w:r>
         <w:rPr>
@@ -310,7 +381,23 @@
           <w:szCs w:val="24"/>
           <w:lang w:val="en-GB"/>
         </w:rPr>
-        <w:t xml:space="preserve">c. </w:t>
+        <w:t>c</w:t>
+      </w:r>
+      <w:r>
+        <w:rPr>
+          <w:sz w:val="24"/>
+          <w:szCs w:val="24"/>
+          <w:lang w:val="en-GB"/>
+        </w:rPr>
+        <w:t>)</w:t>
+      </w:r>
+      <w:r>
+        <w:rPr>
+          <w:sz w:val="24"/>
+          <w:szCs w:val="24"/>
+          <w:lang w:val="en-GB"/>
+        </w:rPr>
+        <w:t xml:space="preserve"> </w:t>
       </w:r>
       <w:r>
         <w:rPr>
@@ -343,7 +430,23 @@
           <w:szCs w:val="24"/>
           <w:lang w:val="en-GB"/>
         </w:rPr>
-        <w:t xml:space="preserve">d. </w:t>
+        <w:t>d</w:t>
+      </w:r>
+      <w:r>
+        <w:rPr>
+          <w:sz w:val="24"/>
+          <w:szCs w:val="24"/>
+          <w:lang w:val="en-GB"/>
+        </w:rPr>
+        <w:t>)</w:t>
+      </w:r>
+      <w:r>
+        <w:rPr>
+          <w:sz w:val="24"/>
+          <w:szCs w:val="24"/>
+          <w:lang w:val="en-GB"/>
+        </w:rPr>
+        <w:t xml:space="preserve"> </w:t>
       </w:r>
       <w:r>
         <w:rPr>
@@ -379,7 +482,23 @@
           <w:szCs w:val="24"/>
           <w:lang w:val="en-GB"/>
         </w:rPr>
-        <w:t xml:space="preserve">e. </w:t>
+        <w:t>e</w:t>
+      </w:r>
+      <w:r>
+        <w:rPr>
+          <w:sz w:val="24"/>
+          <w:szCs w:val="24"/>
+          <w:lang w:val="en-GB"/>
+        </w:rPr>
+        <w:t>)</w:t>
+      </w:r>
+      <w:r>
+        <w:rPr>
+          <w:sz w:val="24"/>
+          <w:szCs w:val="24"/>
+          <w:lang w:val="en-GB"/>
+        </w:rPr>
+        <w:t xml:space="preserve"> </w:t>
       </w:r>
       <w:r>
         <w:rPr>
@@ -391,6 +510,337 @@
         </w:rPr>
         <w:t>answer 5</w:t>
       </w:r>
+    </w:p>
+    <w:p>
+      <w:pPr>
+        <w:spacing w:after="86" w:line="240" w:lineRule="auto"/>
+        <w:rPr>
+          <w:sz w:val="24"/>
+          <w:szCs w:val="24"/>
+        </w:rPr>
+      </w:pPr>
+    </w:p>
+    <w:p>
+      <w:pPr>
+        <w:spacing w:line="240" w:lineRule="auto"/>
+        <w:rPr>
+          <w:b/>
+          <w:sz w:val="24"/>
+          <w:szCs w:val="24"/>
+        </w:rPr>
+      </w:pPr>
+      <w:r>
+        <w:rPr>
+          <w:b/>
+          <w:sz w:val="24"/>
+          <w:szCs w:val="24"/>
+          <w:lang w:val="en-GB"/>
+        </w:rPr>
+        <w:t>3.</w:t>
+      </w:r>
+      <w:r>
+        <w:rPr>
+          <w:b/>
+          <w:color w:val="000000"/>
+          <w:sz w:val="24"/>
+          <w:szCs w:val="24"/>
+          <w:lang w:val="en-GB"/>
+        </w:rPr>
+        <w:t xml:space="preserve"> Question number three (answers are not defied as a list)</w:t>
+      </w:r>
+    </w:p>
+    <w:p>
+      <w:pPr>
+        <w:spacing w:after="86" w:line="240" w:lineRule="auto"/>
+        <w:rPr>
+          <w:sz w:val="24"/>
+          <w:szCs w:val="24"/>
+        </w:rPr>
+      </w:pPr>
+      <w:r>
+        <w:rPr>
+          <w:sz w:val="24"/>
+          <w:szCs w:val="24"/>
+          <w:lang w:val="en-GB"/>
+        </w:rPr>
+        <w:t xml:space="preserve">answer </w:t>
+      </w:r>
+      <w:r>
+        <w:rPr>
+          <w:sz w:val="24"/>
+          <w:szCs w:val="24"/>
+          <w:lang w:val="en-GB"/>
+        </w:rPr>
+        <w:t>1</w:t>
+      </w:r>
+    </w:p>
+    <w:p>
+      <w:pPr>
+        <w:spacing w:after="86" w:line="240" w:lineRule="auto"/>
+        <w:rPr>
+          <w:b/>
+          <w:bCs/>
+          <w:sz w:val="24"/>
+          <w:szCs w:val="24"/>
+        </w:rPr>
+      </w:pPr>
+      <w:r>
+        <w:rPr>
+          <w:b/>
+          <w:bCs/>
+          <w:sz w:val="24"/>
+          <w:szCs w:val="24"/>
+          <w:lang w:val="en-GB"/>
+        </w:rPr>
+        <w:t>answer 2</w:t>
+      </w:r>
+    </w:p>
+    <w:p>
+      <w:pPr>
+        <w:spacing w:after="86" w:line="240" w:lineRule="auto"/>
+        <w:rPr>
+          <w:sz w:val="24"/>
+          <w:szCs w:val="24"/>
+        </w:rPr>
+      </w:pPr>
+      <w:r>
+        <w:rPr>
+          <w:sz w:val="24"/>
+          <w:szCs w:val="24"/>
+          <w:lang w:val="en-GB"/>
+        </w:rPr>
+        <w:t xml:space="preserve">answer </w:t>
+      </w:r>
+      <w:r>
+        <w:rPr>
+          <w:sz w:val="24"/>
+          <w:szCs w:val="24"/>
+          <w:lang w:val="en-GB"/>
+        </w:rPr>
+        <w:t>3</w:t>
+      </w:r>
+    </w:p>
+    <w:p>
+      <w:pPr>
+        <w:spacing w:after="86" w:line="240" w:lineRule="auto"/>
+        <w:rPr>
+          <w:sz w:val="24"/>
+          <w:szCs w:val="24"/>
+        </w:rPr>
+      </w:pPr>
+      <w:r>
+        <w:rPr>
+          <w:sz w:val="24"/>
+          <w:szCs w:val="24"/>
+          <w:lang w:val="en-GB"/>
+        </w:rPr>
+        <w:t xml:space="preserve">answer </w:t>
+      </w:r>
+      <w:r>
+        <w:rPr>
+          <w:sz w:val="24"/>
+          <w:szCs w:val="24"/>
+          <w:lang w:val="en-GB"/>
+        </w:rPr>
+        <w:t>4</w:t>
+      </w:r>
+    </w:p>
+    <w:p>
+      <w:pPr>
+        <w:spacing w:after="86" w:line="240" w:lineRule="auto"/>
+        <w:rPr>
+          <w:sz w:val="24"/>
+          <w:szCs w:val="24"/>
+          <w:lang w:val="en-GB"/>
+        </w:rPr>
+      </w:pPr>
+      <w:r>
+        <w:rPr>
+          <w:sz w:val="24"/>
+          <w:szCs w:val="24"/>
+          <w:lang w:val="en-GB"/>
+        </w:rPr>
+        <w:t>answer 5</w:t>
+      </w:r>
+    </w:p>
+    <w:p>
+      <w:pPr>
+        <w:spacing w:after="86" w:line="240" w:lineRule="auto"/>
+        <w:rPr>
+          <w:sz w:val="24"/>
+          <w:szCs w:val="24"/>
+        </w:rPr>
+      </w:pPr>
+    </w:p>
+    <w:p>
+      <w:pPr>
+        <w:spacing w:line="240" w:lineRule="auto"/>
+        <w:rPr>
+          <w:sz w:val="24"/>
+          <w:szCs w:val="24"/>
+        </w:rPr>
+      </w:pPr>
+      <w:r>
+        <w:rPr>
+          <w:sz w:val="24"/>
+          <w:szCs w:val="24"/>
+          <w:lang w:val="en-GB"/>
+        </w:rPr>
+        <w:t>4.</w:t>
+      </w:r>
+      <w:r>
+        <w:rPr>
+          <w:color w:val="000000"/>
+          <w:sz w:val="24"/>
+          <w:szCs w:val="24"/>
+          <w:lang w:val="en-GB"/>
+        </w:rPr>
+        <w:t xml:space="preserve"> Question number three (</w:t>
+      </w:r>
+      <w:r>
+        <w:rPr>
+          <w:color w:val="000000"/>
+          <w:sz w:val="24"/>
+          <w:szCs w:val="24"/>
+          <w:lang w:val="en-GB"/>
+        </w:rPr>
+        <w:t>question is not in bold</w:t>
+      </w:r>
+      <w:r>
+        <w:rPr>
+          <w:color w:val="000000"/>
+          <w:sz w:val="24"/>
+          <w:szCs w:val="24"/>
+          <w:lang w:val="en-GB"/>
+        </w:rPr>
+        <w:t>)</w:t>
+      </w:r>
+    </w:p>
+    <w:p>
+      <w:pPr>
+        <w:spacing w:after="86" w:line="240" w:lineRule="auto"/>
+        <w:rPr>
+          <w:sz w:val="24"/>
+          <w:szCs w:val="24"/>
+        </w:rPr>
+      </w:pPr>
+      <w:r>
+        <w:rPr>
+          <w:sz w:val="24"/>
+          <w:szCs w:val="24"/>
+          <w:lang w:val="en-GB"/>
+        </w:rPr>
+        <w:t xml:space="preserve">answer </w:t>
+      </w:r>
+      <w:r>
+        <w:rPr>
+          <w:sz w:val="24"/>
+          <w:szCs w:val="24"/>
+          <w:lang w:val="en-GB"/>
+        </w:rPr>
+        <w:t>1</w:t>
+      </w:r>
+    </w:p>
+    <w:p>
+      <w:pPr>
+        <w:spacing w:after="86" w:line="240" w:lineRule="auto"/>
+        <w:rPr>
+          <w:sz w:val="24"/>
+          <w:szCs w:val="24"/>
+        </w:rPr>
+      </w:pPr>
+      <w:r>
+        <w:rPr>
+          <w:sz w:val="24"/>
+          <w:szCs w:val="24"/>
+          <w:lang w:val="en-GB"/>
+        </w:rPr>
+        <w:t xml:space="preserve">answer </w:t>
+      </w:r>
+      <w:r>
+        <w:rPr>
+          <w:sz w:val="24"/>
+          <w:szCs w:val="24"/>
+          <w:lang w:val="en-GB"/>
+        </w:rPr>
+        <w:t>2</w:t>
+      </w:r>
+    </w:p>
+    <w:p>
+      <w:pPr>
+        <w:spacing w:after="86" w:line="240" w:lineRule="auto"/>
+        <w:rPr>
+          <w:sz w:val="24"/>
+          <w:szCs w:val="24"/>
+        </w:rPr>
+      </w:pPr>
+      <w:r>
+        <w:rPr>
+          <w:sz w:val="24"/>
+          <w:szCs w:val="24"/>
+          <w:lang w:val="en-GB"/>
+        </w:rPr>
+        <w:t xml:space="preserve">answer </w:t>
+      </w:r>
+      <w:r>
+        <w:rPr>
+          <w:sz w:val="24"/>
+          <w:szCs w:val="24"/>
+          <w:lang w:val="en-GB"/>
+        </w:rPr>
+        <w:t>3</w:t>
+      </w:r>
+    </w:p>
+    <w:p>
+      <w:pPr>
+        <w:spacing w:after="86" w:line="240" w:lineRule="auto"/>
+        <w:rPr>
+          <w:b/>
+          <w:bCs/>
+          <w:sz w:val="24"/>
+          <w:szCs w:val="24"/>
+        </w:rPr>
+      </w:pPr>
+      <w:r>
+        <w:rPr>
+          <w:b/>
+          <w:bCs/>
+          <w:sz w:val="24"/>
+          <w:szCs w:val="24"/>
+          <w:lang w:val="en-GB"/>
+        </w:rPr>
+        <w:t>answer 4</w:t>
+      </w:r>
+    </w:p>
+    <w:p>
+      <w:pPr>
+        <w:spacing w:after="86" w:line="240" w:lineRule="auto"/>
+        <w:rPr>
+          <w:sz w:val="24"/>
+          <w:szCs w:val="24"/>
+          <w:lang w:val="en-GB"/>
+        </w:rPr>
+      </w:pPr>
+      <w:r>
+        <w:rPr>
+          <w:sz w:val="24"/>
+          <w:szCs w:val="24"/>
+          <w:lang w:val="en-GB"/>
+        </w:rPr>
+        <w:t>answer 5</w:t>
+      </w:r>
+    </w:p>
+    <w:p>
+      <w:pPr>
+        <w:spacing w:after="86" w:line="240" w:lineRule="auto"/>
+        <w:rPr>
+          <w:b/>
+          <w:bCs/>
+          <w:sz w:val="24"/>
+          <w:szCs w:val="24"/>
+          <w:lang w:val="en-GB"/>
+        </w:rPr>
+      </w:pPr>
     </w:p>
     <w:p>
       <w:pPr>

</xml_diff>